<commit_message>
Updated Assumptions and Thoughts Document
</commit_message>
<xml_diff>
--- a/Assumptions and Thoughts AJG.docx
+++ b/Assumptions and Thoughts AJG.docx
@@ -785,10 +785,42 @@
     </w:sdt>
     <w:p>
       <w:pPr>
+        <w:rPr>
+          <w:b/>
+        </w:rPr>
+      </w:pPr>
+      <w:r>
+        <w:rPr>
+          <w:b/>
+        </w:rPr>
+        <w:lastRenderedPageBreak/>
+        <w:t>Please see the README file at the GitHub URL provided below for instructions on running the application.</w:t>
+      </w:r>
+    </w:p>
+    <w:p>
+      <w:r>
+        <w:rPr>
+          <w:b/>
+        </w:rPr>
+        <w:t>GitHub source code:</w:t>
+      </w:r>
+      <w:r>
+        <w:t xml:space="preserve"> </w:t>
+      </w:r>
+      <w:hyperlink r:id="rId8" w:history="1">
+        <w:r>
+          <w:rPr>
+            <w:rStyle w:val="Hyperlink"/>
+          </w:rPr>
+          <w:t>https://github.com/ajames191/smart-banking-feature</w:t>
+        </w:r>
+      </w:hyperlink>
+    </w:p>
+    <w:p>
+      <w:pPr>
         <w:pStyle w:val="Heading1"/>
       </w:pPr>
       <w:r>
-        <w:lastRenderedPageBreak/>
         <w:t>Assumptions</w:t>
       </w:r>
     </w:p>
@@ -851,11 +883,9 @@
       <w:r>
         <w:t xml:space="preserve">As we are not simulating the end of each day, when the current account balances </w:t>
       </w:r>
-      <w:proofErr w:type="gramStart"/>
-      <w:r>
-        <w:t>goes</w:t>
-      </w:r>
-      <w:proofErr w:type="gramEnd"/>
+      <w:r>
+        <w:t>go</w:t>
+      </w:r>
       <w:r>
         <w:t xml:space="preserve"> below 0, that will represent the end of day and balances will be adjusted accordingly</w:t>
       </w:r>
@@ -875,19 +905,6 @@
     </w:p>
     <w:p>
       <w:pPr>
-        <w:pStyle w:val="ListParagraph"/>
-        <w:numPr>
-          <w:ilvl w:val="0"/>
-          <w:numId w:val="1"/>
-        </w:numPr>
-        <w:jc w:val="both"/>
-      </w:pPr>
-      <w:r>
-        <w:t xml:space="preserve">Transactions in </w:t>
-      </w:r>
-    </w:p>
-    <w:p>
-      <w:pPr>
         <w:pStyle w:val="Heading1"/>
       </w:pPr>
       <w:r>
@@ -1028,7 +1045,12 @@
         <w:t xml:space="preserve"> names are self-explanatory. I learned to do this from working on a hair salon app</w:t>
       </w:r>
       <w:r>
-        <w:t>lication as a side project with a friend who works as a software engineer. He explained that developers often forget to update comments, leading to them being outdated and unusable. The approach I have taken eliminates maintainability issues caused by outdated comments</w:t>
+        <w:t>lication as a side project with a friend who works as a software engineer. He explained that developers often forget to upd</w:t>
+      </w:r>
+      <w:bookmarkStart w:id="0" w:name="_GoBack"/>
+      <w:bookmarkEnd w:id="0"/>
+      <w:r>
+        <w:t>ate comments, leading to them being outdated and unusable. The approach I have taken eliminates maintainability issues caused by outdated comments</w:t>
       </w:r>
     </w:p>
     <w:p>
@@ -1057,28 +1079,11 @@
       </w:r>
       <w:proofErr w:type="spellEnd"/>
       <w:r>
-        <w:t xml:space="preserve"> and Lists to get the solution working. However, because of this some of the tests no longer pass. I have commented the tests/</w:t>
-      </w:r>
-      <w:proofErr w:type="spellStart"/>
-      <w:r>
-        <w:t>assertEquals</w:t>
-      </w:r>
-      <w:proofErr w:type="spellEnd"/>
-      <w:r>
-        <w:t xml:space="preserve"> that no longer work</w:t>
-      </w:r>
-    </w:p>
-    <w:p>
-      <w:pPr>
-        <w:jc w:val="both"/>
-      </w:pPr>
-      <w:bookmarkStart w:id="0" w:name="_GoBack"/>
-      <w:bookmarkEnd w:id="0"/>
-    </w:p>
-    <w:p>
-      <w:pPr>
-        <w:jc w:val="both"/>
-      </w:pPr>
+        <w:t xml:space="preserve"> and Lists to get the solution working</w:t>
+      </w:r>
+      <w:r>
+        <w:t>. In the future, I would attempt a different approach. After some research, I believe the Iterator class may provide a solution</w:t>
+      </w:r>
     </w:p>
     <w:p>
       <w:pPr>
@@ -1945,6 +1950,29 @@
       <w:contextualSpacing/>
     </w:pPr>
   </w:style>
+  <w:style w:type="character" w:styleId="Hyperlink">
+    <w:name w:val="Hyperlink"/>
+    <w:basedOn w:val="DefaultParagraphFont"/>
+    <w:uiPriority w:val="99"/>
+    <w:unhideWhenUsed/>
+    <w:rsid w:val="008A05A8"/>
+    <w:rPr>
+      <w:color w:val="0563C1" w:themeColor="hyperlink"/>
+      <w:u w:val="single"/>
+    </w:rPr>
+  </w:style>
+  <w:style w:type="character" w:styleId="UnresolvedMention">
+    <w:name w:val="Unresolved Mention"/>
+    <w:basedOn w:val="DefaultParagraphFont"/>
+    <w:uiPriority w:val="99"/>
+    <w:semiHidden/>
+    <w:unhideWhenUsed/>
+    <w:rsid w:val="008A05A8"/>
+    <w:rPr>
+      <w:color w:val="605E5C"/>
+      <w:shd w:val="clear" w:color="auto" w:fill="E1DFDD"/>
+    </w:rPr>
+  </w:style>
 </w:styles>
 </file>
 

</xml_diff>